<commit_message>
Archivo de Arquitectura actualizado
</commit_message>
<xml_diff>
--- a/Arquitectura.docx
+++ b/Arquitectura.docx
@@ -40,7 +40,21 @@
         <w:rPr>
           <w:bCs/>
         </w:rPr>
-        <w:t>Los componentes de Unity a utilizar:</w:t>
+        <w:t xml:space="preserve">Los componentes de </w:t>
+      </w:r>
+      <w:proofErr w:type="spellStart"/>
+      <w:r>
+        <w:rPr>
+          <w:bCs/>
+        </w:rPr>
+        <w:t>Unity</w:t>
+      </w:r>
+      <w:proofErr w:type="spellEnd"/>
+      <w:r>
+        <w:rPr>
+          <w:bCs/>
+        </w:rPr>
+        <w:t xml:space="preserve"> a utilizar:</w:t>
       </w:r>
     </w:p>
     <w:p>
@@ -53,10 +67,7 @@
       </w:r>
       <w:proofErr w:type="spellEnd"/>
       <w:r>
-        <w:t>, ya que los planetas tienen que tener una posición</w:t>
-      </w:r>
-      <w:r>
-        <w:t>.</w:t>
+        <w:t>, ya que los planetas tienen que tener una posición.</w:t>
       </w:r>
     </w:p>
     <w:p>
@@ -69,19 +80,18 @@
       </w:r>
       <w:proofErr w:type="spellEnd"/>
       <w:r>
-        <w:t xml:space="preserve">: Para utilizar las propias físicas de </w:t>
-      </w:r>
-      <w:r>
-        <w:t>U</w:t>
-      </w:r>
-      <w:r>
-        <w:t xml:space="preserve">nity y que </w:t>
-      </w:r>
-      <w:r>
-        <w:t>los planetas tengan</w:t>
-      </w:r>
-      <w:r>
-        <w:t xml:space="preserve"> masa.</w:t>
+        <w:t xml:space="preserve">: Para </w:t>
+      </w:r>
+      <w:r>
+        <w:t xml:space="preserve">utilizar las propias físicas de </w:t>
+      </w:r>
+      <w:proofErr w:type="spellStart"/>
+      <w:r>
+        <w:t>Unity</w:t>
+      </w:r>
+      <w:proofErr w:type="spellEnd"/>
+      <w:r>
+        <w:t xml:space="preserve"> y que los planetas tengan masa.</w:t>
       </w:r>
     </w:p>
     <w:p>
@@ -94,35 +104,36 @@
       </w:r>
       <w:proofErr w:type="spellEnd"/>
       <w:r>
-        <w:t xml:space="preserve"> para poder poner las diferentes características de los planetas.</w:t>
-      </w:r>
-      <w:r>
-        <w:t xml:space="preserve"> Esta clase también será la encargada de calcular las físicas del planeta usando formulas de la física rea.</w:t>
+        <w:t xml:space="preserve"> para poder poner las diferentes características de los planetas. Esta clase también será la encargada de calcular las físicas d</w:t>
+      </w:r>
+      <w:r>
+        <w:t>el planeta usando formulas de la física real.</w:t>
       </w:r>
     </w:p>
     <w:p>
       <w:r>
-        <w:t>-Un</w:t>
-      </w:r>
-      <w:r>
-        <w:t xml:space="preserve">a clase luna. La clase luna será mucho más simple que la clase </w:t>
-      </w:r>
-      <w:r>
-        <w:t>planeta,</w:t>
-      </w:r>
-      <w:r>
-        <w:t xml:space="preserve"> esta consistirá en un planeta objetivo sobre el que tendrá que rotar y el código que gener</w:t>
-      </w:r>
-      <w:r>
-        <w:t>e esta rotación.</w:t>
+        <w:t>-Una clase luna. La clase luna será mucho más simple que la clase planeta, esta consistirá en un planeta objetivo sobre el que tendrá que rotar y el código que genere esta rotación.</w:t>
       </w:r>
     </w:p>
-    <w:p/>
+    <w:p>
+      <w:r>
+        <w:t>- La distancia entre los pla</w:t>
+      </w:r>
+      <w:r>
+        <w:t>netas estará representada en una escala realista dentro de las medidas posibles</w:t>
+      </w:r>
+    </w:p>
+    <w:p>
+      <w:r>
+        <w:t xml:space="preserve">-Los planetas los cuales tengan anillos estarán representados con los mismos </w:t>
+      </w:r>
+    </w:p>
     <w:sectPr>
       <w:pgSz w:w="11906" w:h="16838"/>
-      <w:pgMar w:top="1417" w:right="1701" w:bottom="1417" w:left="1701" w:header="708" w:footer="708" w:gutter="0"/>
-      <w:cols w:space="708"/>
-      <w:docGrid w:linePitch="360"/>
+      <w:pgMar w:top="1417" w:right="1701" w:bottom="1417" w:left="1701" w:header="0" w:footer="0" w:gutter="0"/>
+      <w:cols w:space="720"/>
+      <w:formProt w:val="0"/>
+      <w:docGrid w:linePitch="360" w:charSpace="4096"/>
     </w:sectPr>
   </w:body>
 </w:document>
@@ -141,7 +152,7 @@
     </w:rPrDefault>
     <w:pPrDefault>
       <w:pPr>
-        <w:spacing w:after="160" w:line="259" w:lineRule="auto"/>
+        <w:suppressAutoHyphens/>
       </w:pPr>
     </w:pPrDefault>
   </w:docDefaults>
@@ -251,6 +262,7 @@
     <w:lsdException w:name="HTML Sample" w:semiHidden="1" w:unhideWhenUsed="1"/>
     <w:lsdException w:name="HTML Typewriter" w:semiHidden="1" w:unhideWhenUsed="1"/>
     <w:lsdException w:name="HTML Variable" w:semiHidden="1" w:unhideWhenUsed="1"/>
+    <w:lsdException w:name="Normal Table" w:semiHidden="1" w:unhideWhenUsed="1"/>
     <w:lsdException w:name="annotation subject" w:semiHidden="1" w:unhideWhenUsed="1"/>
     <w:lsdException w:name="No List" w:semiHidden="1" w:unhideWhenUsed="1"/>
     <w:lsdException w:name="Outline List 1" w:semiHidden="1" w:unhideWhenUsed="1"/>
@@ -297,8 +309,10 @@
     <w:lsdException w:name="Table Subtle 2" w:semiHidden="1" w:unhideWhenUsed="1"/>
     <w:lsdException w:name="Table Web 1" w:semiHidden="1" w:unhideWhenUsed="1"/>
     <w:lsdException w:name="Table Web 2" w:semiHidden="1" w:unhideWhenUsed="1"/>
+    <w:lsdException w:name="Table Web 3" w:semiHidden="1" w:unhideWhenUsed="1"/>
     <w:lsdException w:name="Balloon Text" w:semiHidden="1" w:unhideWhenUsed="1"/>
     <w:lsdException w:name="Table Grid" w:uiPriority="39"/>
+    <w:lsdException w:name="Table Theme" w:semiHidden="1" w:unhideWhenUsed="1"/>
     <w:lsdException w:name="Placeholder Text" w:semiHidden="1"/>
     <w:lsdException w:name="No Spacing" w:uiPriority="1" w:qFormat="1"/>
     <w:lsdException w:name="Light Shading" w:uiPriority="60"/>
@@ -524,6 +538,9 @@
     <w:name w:val="Normal"/>
     <w:qFormat/>
     <w:rsid w:val="00120211"/>
+    <w:pPr>
+      <w:spacing w:after="160" w:line="259" w:lineRule="auto"/>
+    </w:pPr>
   </w:style>
   <w:style w:type="character" w:default="1" w:styleId="Fuentedeprrafopredeter">
     <w:name w:val="Default Paragraph Font"/>
@@ -551,6 +568,62 @@
     <w:uiPriority w:val="99"/>
     <w:semiHidden/>
     <w:unhideWhenUsed/>
+  </w:style>
+  <w:style w:type="paragraph" w:styleId="Ttulo">
+    <w:name w:val="Title"/>
+    <w:basedOn w:val="Normal"/>
+    <w:next w:val="Textoindependiente"/>
+    <w:qFormat/>
+    <w:pPr>
+      <w:keepNext/>
+      <w:spacing w:before="240" w:after="120"/>
+    </w:pPr>
+    <w:rPr>
+      <w:rFonts w:ascii="Liberation Sans" w:eastAsia="Microsoft YaHei" w:hAnsi="Liberation Sans" w:cs="Arial"/>
+      <w:sz w:val="28"/>
+      <w:szCs w:val="28"/>
+    </w:rPr>
+  </w:style>
+  <w:style w:type="paragraph" w:styleId="Textoindependiente">
+    <w:name w:val="Body Text"/>
+    <w:basedOn w:val="Normal"/>
+    <w:pPr>
+      <w:spacing w:after="140" w:line="276" w:lineRule="auto"/>
+    </w:pPr>
+  </w:style>
+  <w:style w:type="paragraph" w:styleId="Lista">
+    <w:name w:val="List"/>
+    <w:basedOn w:val="Textoindependiente"/>
+    <w:rPr>
+      <w:rFonts w:cs="Arial"/>
+    </w:rPr>
+  </w:style>
+  <w:style w:type="paragraph" w:styleId="Descripcin">
+    <w:name w:val="caption"/>
+    <w:basedOn w:val="Normal"/>
+    <w:qFormat/>
+    <w:pPr>
+      <w:suppressLineNumbers/>
+      <w:spacing w:before="120" w:after="120"/>
+    </w:pPr>
+    <w:rPr>
+      <w:rFonts w:cs="Arial"/>
+      <w:i/>
+      <w:iCs/>
+      <w:sz w:val="24"/>
+      <w:szCs w:val="24"/>
+    </w:rPr>
+  </w:style>
+  <w:style w:type="paragraph" w:customStyle="1" w:styleId="ndice">
+    <w:name w:val="Índice"/>
+    <w:basedOn w:val="Normal"/>
+    <w:qFormat/>
+    <w:pPr>
+      <w:suppressLineNumbers/>
+    </w:pPr>
+    <w:rPr>
+      <w:rFonts w:cs="Arial"/>
+    </w:rPr>
   </w:style>
 </w:styles>
 </file>

</xml_diff>